<commit_message>
Updated draft of milestone 3 report
</commit_message>
<xml_diff>
--- a/doc/milestones/Milestone 3 - Database.docx
+++ b/doc/milestones/Milestone 3 - Database.docx
@@ -360,6 +360,60 @@
       <w:pPr>
         <w:spacing w:line="360" w:lineRule="auto"/>
       </w:pPr>
+      <w:r>
+        <w:rPr>
+          <w:noProof/>
+          <w:lang w:eastAsia="de-DE"/>
+        </w:rPr>
+        <w:drawing>
+          <wp:inline distT="0" distB="0" distL="0" distR="0" wp14:anchorId="08C5B53C" wp14:editId="6DB9DDE2">
+            <wp:extent cx="2562365" cy="5569230"/>
+            <wp:effectExtent l="0" t="4762" r="0" b="0"/>
+            <wp:docPr id="1" name="Bild 1"/>
+            <wp:cNvGraphicFramePr>
+              <a:graphicFrameLocks xmlns:a="http://schemas.openxmlformats.org/drawingml/2006/main" noChangeAspect="1"/>
+            </wp:cNvGraphicFramePr>
+            <a:graphic xmlns:a="http://schemas.openxmlformats.org/drawingml/2006/main">
+              <a:graphicData uri="http://schemas.openxmlformats.org/drawingml/2006/picture">
+                <pic:pic xmlns:pic="http://schemas.openxmlformats.org/drawingml/2006/picture">
+                  <pic:nvPicPr>
+                    <pic:cNvPr id="1" name="eer_diagram.pdf"/>
+                    <pic:cNvPicPr/>
+                  </pic:nvPicPr>
+                  <pic:blipFill rotWithShape="1">
+                    <a:blip r:embed="rId4">
+                      <a:extLst>
+                        <a:ext uri="{28A0092B-C50C-407E-A947-70E740481C1C}">
+                          <a14:useLocalDpi xmlns:a14="http://schemas.microsoft.com/office/drawing/2010/main" val="0"/>
+                        </a:ext>
+                      </a:extLst>
+                    </a:blip>
+                    <a:srcRect l="29443" r="5453"/>
+                    <a:stretch/>
+                  </pic:blipFill>
+                  <pic:spPr bwMode="auto">
+                    <a:xfrm rot="16200000">
+                      <a:off x="0" y="0"/>
+                      <a:ext cx="2575134" cy="5596982"/>
+                    </a:xfrm>
+                    <a:prstGeom prst="rect">
+                      <a:avLst/>
+                    </a:prstGeom>
+                    <a:ln>
+                      <a:noFill/>
+                    </a:ln>
+                    <a:extLst>
+                      <a:ext uri="{53640926-AAD7-44D8-BBD7-CCE9431645EC}">
+                        <a14:shadowObscured xmlns:a14="http://schemas.microsoft.com/office/drawing/2010/main"/>
+                      </a:ext>
+                    </a:extLst>
+                  </pic:spPr>
+                </pic:pic>
+              </a:graphicData>
+            </a:graphic>
+          </wp:inline>
+        </w:drawing>
+      </w:r>
     </w:p>
     <w:p>
       <w:pPr>
@@ -370,76 +424,6 @@
       </w:pPr>
       <w:r>
         <w:rPr>
-          <w:lang w:val="en-US"/>
-        </w:rPr>
-        <w:t>&lt;ERD&gt;</w:t>
-      </w:r>
-    </w:p>
-    <w:p>
-      <w:pPr>
-        <w:spacing w:line="360" w:lineRule="auto"/>
-        <w:rPr>
-          <w:lang w:val="en-US"/>
-        </w:rPr>
-      </w:pPr>
-    </w:p>
-    <w:p>
-      <w:pPr>
-        <w:spacing w:line="360" w:lineRule="auto"/>
-        <w:rPr>
-          <w:lang w:val="en-US"/>
-        </w:rPr>
-      </w:pPr>
-    </w:p>
-    <w:p>
-      <w:pPr>
-        <w:spacing w:line="360" w:lineRule="auto"/>
-        <w:rPr>
-          <w:lang w:val="en-US"/>
-        </w:rPr>
-      </w:pPr>
-    </w:p>
-    <w:p>
-      <w:pPr>
-        <w:spacing w:line="360" w:lineRule="auto"/>
-        <w:rPr>
-          <w:lang w:val="en-US"/>
-        </w:rPr>
-      </w:pPr>
-    </w:p>
-    <w:p>
-      <w:pPr>
-        <w:spacing w:line="360" w:lineRule="auto"/>
-        <w:rPr>
-          <w:lang w:val="en-US"/>
-        </w:rPr>
-      </w:pPr>
-    </w:p>
-    <w:p>
-      <w:pPr>
-        <w:spacing w:line="360" w:lineRule="auto"/>
-        <w:rPr>
-          <w:lang w:val="en-US"/>
-        </w:rPr>
-      </w:pPr>
-    </w:p>
-    <w:p>
-      <w:pPr>
-        <w:spacing w:line="360" w:lineRule="auto"/>
-        <w:rPr>
-          <w:lang w:val="en-US"/>
-        </w:rPr>
-      </w:pPr>
-    </w:p>
-    <w:p>
-      <w:pPr>
-        <w:spacing w:line="360" w:lineRule="auto"/>
-        <w:rPr>
-          <w:lang w:val="en-US"/>
-        </w:rPr>
-      </w:pPr>
-      <w:r>
-        <w:rPr>
           <w:b/>
           <w:lang w:val="en-US"/>
         </w:rPr>
@@ -567,7 +551,27 @@
         <w:rPr>
           <w:lang w:val="en-US"/>
         </w:rPr>
-        <w:t xml:space="preserve">Data inconsistencies (missing city codes and different name formats) are fixed upon insertion, using database triggers. </w:t>
+        <w:t>Data inconsistencies (</w:t>
+      </w:r>
+      <w:r>
+        <w:rPr>
+          <w:lang w:val="en-US"/>
+        </w:rPr>
+        <w:t>e.g.</w:t>
+      </w:r>
+      <w:r>
+        <w:rPr>
+          <w:lang w:val="en-US"/>
+        </w:rPr>
+        <w:t xml:space="preserve"> different name formats) are fixed upon insertion, using database trigger</w:t>
+      </w:r>
+      <w:bookmarkStart w:id="0" w:name="_GoBack"/>
+      <w:bookmarkEnd w:id="0"/>
+      <w:r>
+        <w:rPr>
+          <w:lang w:val="en-US"/>
+        </w:rPr>
+        <w:t xml:space="preserve">s. </w:t>
       </w:r>
       <w:r>
         <w:rPr>
@@ -703,15 +707,7 @@
         <w:rPr>
           <w:lang w:val="en-US"/>
         </w:rPr>
-        <w:t xml:space="preserve">. </w:t>
-      </w:r>
-      <w:bookmarkStart w:id="0" w:name="_GoBack"/>
-      <w:bookmarkEnd w:id="0"/>
-      <w:r>
-        <w:rPr>
-          <w:lang w:val="en-US"/>
-        </w:rPr>
-        <w:t>D</w:t>
+        <w:t>. D</w:t>
       </w:r>
       <w:r>
         <w:rPr>
@@ -764,13 +760,7 @@
         <w:rPr>
           <w:lang w:val="en-US"/>
         </w:rPr>
-        <w:t xml:space="preserve"> (</w:t>
-      </w:r>
-      <w:r>
-        <w:rPr>
-          <w:lang w:val="en-US"/>
-        </w:rPr>
-        <w:t>such as aggregating pollution data to city or country level)</w:t>
+        <w:t xml:space="preserve"> (such as aggregating pollution data to city or country level)</w:t>
       </w:r>
       <w:r>
         <w:rPr>

</xml_diff>

<commit_message>
added milestone 3 submission PDF
</commit_message>
<xml_diff>
--- a/doc/milestones/Milestone 3 - Database.docx
+++ b/doc/milestones/Milestone 3 - Database.docx
@@ -141,21 +141,7 @@
               <w:rPr>
                 <w:lang w:val="en-US"/>
               </w:rPr>
-              <w:t xml:space="preserve">Hans-Peter </w:t>
-            </w:r>
-            <w:proofErr w:type="spellStart"/>
-            <w:r>
-              <w:rPr>
-                <w:lang w:val="en-US"/>
-              </w:rPr>
-              <w:t>Höllwirth</w:t>
-            </w:r>
-            <w:proofErr w:type="spellEnd"/>
-            <w:r>
-              <w:rPr>
-                <w:lang w:val="en-US"/>
-              </w:rPr>
-              <w:t xml:space="preserve"> </w:t>
+              <w:t xml:space="preserve">Hans-Peter Höllwirth </w:t>
             </w:r>
           </w:p>
           <w:p>
@@ -165,28 +151,12 @@
                 <w:lang w:val="en-US"/>
               </w:rPr>
             </w:pPr>
-            <w:proofErr w:type="spellStart"/>
             <w:r>
               <w:rPr>
                 <w:lang w:val="en-US"/>
               </w:rPr>
-              <w:t>Veronika</w:t>
+              <w:t>Veronika Kyuchukova</w:t>
             </w:r>
-            <w:proofErr w:type="spellEnd"/>
-            <w:r>
-              <w:rPr>
-                <w:lang w:val="en-US"/>
-              </w:rPr>
-              <w:t xml:space="preserve"> </w:t>
-            </w:r>
-            <w:proofErr w:type="spellStart"/>
-            <w:r>
-              <w:rPr>
-                <w:lang w:val="en-US"/>
-              </w:rPr>
-              <w:t>Kyuchukova</w:t>
-            </w:r>
-            <w:proofErr w:type="spellEnd"/>
           </w:p>
         </w:tc>
       </w:tr>
@@ -319,7 +289,6 @@
         </w:rPr>
         <w:t xml:space="preserve">database </w:t>
       </w:r>
-      <w:proofErr w:type="spellStart"/>
       <w:r>
         <w:rPr>
           <w:i/>
@@ -327,14 +296,12 @@
         </w:rPr>
         <w:t>airpollution</w:t>
       </w:r>
-      <w:proofErr w:type="spellEnd"/>
       <w:r>
         <w:rPr>
           <w:lang w:val="en-US"/>
         </w:rPr>
         <w:t xml:space="preserve">, created with script </w:t>
       </w:r>
-      <w:proofErr w:type="spellStart"/>
       <w:r>
         <w:rPr>
           <w:i/>
@@ -342,7 +309,6 @@
         </w:rPr>
         <w:t>ddl_performance.sql</w:t>
       </w:r>
-      <w:proofErr w:type="spellEnd"/>
       <w:r>
         <w:rPr>
           <w:lang w:val="en-US"/>
@@ -583,7 +549,6 @@
         </w:rPr>
         <w:t xml:space="preserve">City geo data for map visualizations is appended with R script </w:t>
       </w:r>
-      <w:proofErr w:type="spellStart"/>
       <w:r>
         <w:rPr>
           <w:i/>
@@ -591,7 +556,6 @@
         </w:rPr>
         <w:t>migrateGeoDataToDB.R</w:t>
       </w:r>
-      <w:proofErr w:type="spellEnd"/>
       <w:r>
         <w:rPr>
           <w:lang w:val="en-US"/>
@@ -604,7 +568,6 @@
         </w:rPr>
         <w:t xml:space="preserve">A separate data file provides both annual country and city population counts. R script </w:t>
       </w:r>
-      <w:proofErr w:type="spellStart"/>
       <w:r>
         <w:rPr>
           <w:i/>
@@ -612,7 +575,6 @@
         </w:rPr>
         <w:t>migratePopulationsToDB.R</w:t>
       </w:r>
-      <w:proofErr w:type="spellEnd"/>
       <w:r>
         <w:rPr>
           <w:lang w:val="en-US"/>
@@ -631,7 +593,6 @@
         </w:rPr>
         <w:t xml:space="preserve"> dataset into tables </w:t>
       </w:r>
-      <w:proofErr w:type="spellStart"/>
       <w:r>
         <w:rPr>
           <w:b/>
@@ -640,14 +601,12 @@
         </w:rPr>
         <w:t>countryPopulation</w:t>
       </w:r>
-      <w:proofErr w:type="spellEnd"/>
       <w:r>
         <w:rPr>
           <w:lang w:val="en-US"/>
         </w:rPr>
         <w:t xml:space="preserve"> and </w:t>
       </w:r>
-      <w:proofErr w:type="spellStart"/>
       <w:r>
         <w:rPr>
           <w:b/>
@@ -656,7 +615,6 @@
         </w:rPr>
         <w:t>cityPopulation</w:t>
       </w:r>
-      <w:proofErr w:type="spellEnd"/>
       <w:r>
         <w:rPr>
           <w:i/>
@@ -698,7 +656,6 @@
         </w:rPr>
         <w:t xml:space="preserve"> with R script </w:t>
       </w:r>
-      <w:proofErr w:type="spellStart"/>
       <w:r>
         <w:rPr>
           <w:i/>
@@ -706,7 +663,6 @@
         </w:rPr>
         <w:t>migrateEmissionsToDB.R</w:t>
       </w:r>
-      <w:proofErr w:type="spellEnd"/>
       <w:r>
         <w:rPr>
           <w:lang w:val="en-US"/>
@@ -729,10 +685,16 @@
         <w:rPr>
           <w:lang w:val="en-US"/>
         </w:rPr>
-        <w:t>.</w:t>
+        <w:t xml:space="preserve"> on a t2.medium instance</w:t>
       </w:r>
       <w:bookmarkStart w:id="0" w:name="_GoBack"/>
       <w:bookmarkEnd w:id="0"/>
+      <w:r>
+        <w:rPr>
+          <w:lang w:val="en-US"/>
+        </w:rPr>
+        <w:t>.</w:t>
+      </w:r>
     </w:p>
     <w:p>
       <w:pPr>
@@ -759,7 +721,6 @@
         </w:rPr>
         <w:t xml:space="preserve"> In a final step, the installation script executes </w:t>
       </w:r>
-      <w:proofErr w:type="spellStart"/>
       <w:r>
         <w:rPr>
           <w:i/>
@@ -767,7 +728,6 @@
         </w:rPr>
         <w:t>ddl_performance.sql</w:t>
       </w:r>
-      <w:proofErr w:type="spellEnd"/>
       <w:r>
         <w:rPr>
           <w:lang w:val="en-US"/>

</xml_diff>